<commit_message>
ISRT-1458：modify code and add get workflow list api test
</commit_message>
<xml_diff>
--- a/test/api/Incident.ApiTests/Data/TestTemplate.docx
+++ b/test/api/Incident.ApiTests/Data/TestTemplate.docx
@@ -452,6 +452,7 @@
                                     </w:placeholder>
                                     <w:text/>
                                   </w:sdtPr>
+                                  <w:sdtEndPr/>
                                   <w:sdtContent>
                                     <w:r>
                                       <w:rPr>
@@ -565,6 +566,7 @@
                                     </w:placeholder>
                                     <w:text/>
                                   </w:sdtPr>
+                                  <w:sdtEndPr/>
                                   <w:sdtContent>
                                     <w:r>
                                       <w:rPr>
@@ -645,6 +647,7 @@
                                     </w:placeholder>
                                     <w:text/>
                                   </w:sdtPr>
+                                  <w:sdtEndPr/>
                                   <w:sdtContent>
                                     <w:r>
                                       <w:rPr>
@@ -701,6 +704,7 @@
                                       <w14:uncheckedState w14:val="2610" w14:font="MS Gothic"/>
                                     </w14:checkbox>
                                   </w:sdtPr>
+                                  <w:sdtEndPr/>
                                   <w:sdtContent>
                                     <w:r>
                                       <w:rPr>
@@ -757,6 +761,7 @@
                                     </w:placeholder>
                                     <w:text/>
                                   </w:sdtPr>
+                                  <w:sdtEndPr/>
                                   <w:sdtContent>
                                     <w:r>
                                       <w:rPr>
@@ -838,6 +843,7 @@
                                     <w:showingPlcHdr/>
                                     <w:text/>
                                   </w:sdtPr>
+                                  <w:sdtEndPr/>
                                   <w:sdtContent>
                                     <w:r>
                                       <w:rPr>
@@ -893,6 +899,7 @@
                                       <w14:uncheckedState w14:val="2610" w14:font="MS Gothic"/>
                                     </w14:checkbox>
                                   </w:sdtPr>
+                                  <w:sdtEndPr/>
                                   <w:sdtContent>
                                     <w:r>
                                       <w:rPr>
@@ -950,6 +957,7 @@
                                     <w:showingPlcHdr/>
                                     <w:text/>
                                   </w:sdtPr>
+                                  <w:sdtEndPr/>
                                   <w:sdtContent>
                                     <w:r>
                                       <w:rPr>
@@ -979,6 +987,7 @@
                 </w:placeholder>
                 <w15:repeatingSectionItem/>
               </w:sdtPr>
+              <w:sdtEndPr/>
               <w:sdtContent>
                 <w:p/>
                 <w:tbl>
@@ -1396,12 +1405,20 @@
                                     </w:placeholder>
                                     <w:text/>
                                   </w:sdtPr>
+                                  <w:sdtEndPr/>
                                   <w:sdtContent>
                                     <w:r>
                                       <w:rPr>
                                         <w:rFonts w:ascii="Calibri" w:eastAsia="Calibri" w:hAnsi="Calibri" w:cs="Calibri"/>
                                       </w:rPr>
-                                      <w:t>Curzon Hall Lobby Court West external Gates can be unlocked remotely.</w:t>
+                                      <w:t xml:space="preserve">Curzon Hall Lobby Court West external </w:t>
+                                    </w:r>
+                                    <w:r>
+                                      <w:rPr>
+                                        <w:rFonts w:ascii="Calibri" w:eastAsia="Calibri" w:hAnsi="Calibri" w:cs="Calibri"/>
+                                      </w:rPr>
+                                      <w:lastRenderedPageBreak/>
+                                      <w:t>Gates can be unlocked remotely.</w:t>
                                     </w:r>
                                   </w:sdtContent>
                                 </w:sdt>
@@ -1435,6 +1452,7 @@
                                     <w:rFonts w:ascii="Calibri" w:eastAsia="Calibri" w:hAnsi="Calibri" w:cs="Calibri"/>
                                     <w:color w:val="000000"/>
                                   </w:rPr>
+                                  <w:lastRenderedPageBreak/>
                                   <w:t xml:space="preserve"> </w:t>
                                 </w:r>
                                 <w:sdt>
@@ -1451,6 +1469,7 @@
                                       <w14:uncheckedState w14:val="2610" w14:font="MS Gothic"/>
                                     </w14:checkbox>
                                   </w:sdtPr>
+                                  <w:sdtEndPr/>
                                   <w:sdtContent>
                                     <w:r>
                                       <w:rPr>
@@ -1507,6 +1526,7 @@
                                     </w:placeholder>
                                     <w:text/>
                                   </w:sdtPr>
+                                  <w:sdtEndPr/>
                                   <w:sdtContent>
                                     <w:r>
                                       <w:rPr>
@@ -1588,6 +1608,7 @@
                                     </w:placeholder>
                                     <w:text/>
                                   </w:sdtPr>
+                                  <w:sdtEndPr/>
                                   <w:sdtContent>
                                     <w:r>
                                       <w:rPr>
@@ -1663,6 +1684,7 @@
                                       <w14:uncheckedState w14:val="2610" w14:font="MS Gothic"/>
                                     </w14:checkbox>
                                   </w:sdtPr>
+                                  <w:sdtEndPr/>
                                   <w:sdtContent>
                                     <w:r>
                                       <w:rPr>
@@ -1718,6 +1740,7 @@
                                     </w:placeholder>
                                     <w:text/>
                                   </w:sdtPr>
+                                  <w:sdtEndPr/>
                                   <w:sdtContent>
                                     <w:r>
                                       <w:rPr>
@@ -1747,6 +1770,7 @@
                 </w:placeholder>
                 <w15:repeatingSectionItem/>
               </w:sdtPr>
+              <w:sdtEndPr/>
               <w:sdtContent>
                 <w:p/>
                 <w:tbl>
@@ -2165,6 +2189,7 @@
                                     </w:placeholder>
                                     <w:text/>
                                   </w:sdtPr>
+                                  <w:sdtEndPr/>
                                   <w:sdtContent>
                                     <w:r>
                                       <w:rPr>
@@ -2214,6 +2239,568 @@
                                       <w:color w:val="000000"/>
                                     </w:rPr>
                                     <w:id w:val="-121614483"/>
+                                    <w15:appearance w15:val="hidden"/>
+                                    <w14:checkbox>
+                                      <w14:checked w14:val="0"/>
+                                      <w14:checkedState w14:val="2612" w14:font="MS Gothic"/>
+                                      <w14:uncheckedState w14:val="2610" w14:font="MS Gothic"/>
+                                    </w14:checkbox>
+                                  </w:sdtPr>
+                                  <w:sdtEndPr/>
+                                  <w:sdtContent>
+                                    <w:r>
+                                      <w:rPr>
+                                        <w:rFonts w:ascii="MS Gothic" w:eastAsia="MS Gothic" w:hAnsi="MS Gothic" w:cs="Calibri" w:hint="eastAsia"/>
+                                        <w:color w:val="000000"/>
+                                      </w:rPr>
+                                      <w:t>☐</w:t>
+                                    </w:r>
+                                  </w:sdtContent>
+                                </w:sdt>
+                              </w:p>
+                            </w:tc>
+                            <w:tc>
+                              <w:tcPr>
+                                <w:tcW w:w="3775" w:type="dxa"/>
+                                <w:tcBorders>
+                                  <w:top w:val="single" w:sz="4" w:space="0" w:color="000000"/>
+                                  <w:left w:val="single" w:sz="4" w:space="0" w:color="000000"/>
+                                  <w:bottom w:val="single" w:sz="4" w:space="0" w:color="000000"/>
+                                  <w:right w:val="single" w:sz="4" w:space="0" w:color="000000"/>
+                                </w:tcBorders>
+                                <w:shd w:val="clear" w:color="000000" w:fill="FFFFFF"/>
+                                <w:tcMar>
+                                  <w:left w:w="108" w:type="dxa"/>
+                                  <w:right w:w="108" w:type="dxa"/>
+                                </w:tcMar>
+                                <w:vAlign w:val="bottom"/>
+                              </w:tcPr>
+                              <w:p>
+                                <w:pPr>
+                                  <w:spacing w:after="200" w:line="276" w:lineRule="auto"/>
+                                  <w:rPr>
+                                    <w:rFonts w:ascii="Calibri" w:eastAsia="Calibri" w:hAnsi="Calibri" w:cs="Calibri"/>
+                                  </w:rPr>
+                                </w:pPr>
+                                <w:r>
+                                  <w:rPr>
+                                    <w:rFonts w:ascii="Calibri" w:eastAsia="Calibri" w:hAnsi="Calibri" w:cs="Calibri"/>
+                                    <w:color w:val="000000"/>
+                                  </w:rPr>
+                                  <w:t xml:space="preserve"> </w:t>
+                                </w:r>
+                                <w:sdt>
+                                  <w:sdtPr>
+                                    <w:rPr>
+                                      <w:rFonts w:ascii="Calibri" w:eastAsia="Calibri" w:hAnsi="Calibri" w:cs="Calibri"/>
+                                      <w:color w:val="000000"/>
+                                    </w:rPr>
+                                    <w:alias w:val="Limit 256 characters"/>
+                                    <w:tag w:val="Limit 256 characters"/>
+                                    <w:id w:val="1625965860"/>
+                                    <w:placeholder>
+                                      <w:docPart w:val="78ED8F3C693347A2A7A0BAC09FE3C6AB"/>
+                                    </w:placeholder>
+                                    <w:text/>
+                                  </w:sdtPr>
+                                  <w:sdtEndPr/>
+                                  <w:sdtContent>
+                                    <w:r>
+                                      <w:rPr>
+                                        <w:rFonts w:ascii="Calibri" w:eastAsia="Calibri" w:hAnsi="Calibri" w:cs="Calibri"/>
+                                        <w:color w:val="000000"/>
+                                      </w:rPr>
+                                      <w:t>Link to security plan for the event.</w:t>
+                                    </w:r>
+                                  </w:sdtContent>
+                                </w:sdt>
+                              </w:p>
+                            </w:tc>
+                          </w:tr>
+                        </w:sdtContent>
+                      </w:sdt>
+                    </w:sdtContent>
+                  </w:sdt>
+                </w:tbl>
+                <w:p/>
+              </w:sdtContent>
+            </w:sdt>
+            <w:sdt>
+              <w:sdtPr>
+                <w:id w:val="-1179955887"/>
+                <w:lock w:val="contentLocked"/>
+                <w:placeholder>
+                  <w:docPart w:val="376E9CAB102B4F178474CE8F3FA29A8A"/>
+                </w:placeholder>
+                <w15:repeatingSectionItem/>
+              </w:sdtPr>
+              <w:sdtContent>
+                <w:p/>
+                <w:tbl>
+                  <w:tblPr>
+                    <w:tblW w:w="0" w:type="auto"/>
+                    <w:tblInd w:w="98" w:type="dxa"/>
+                    <w:tblCellMar>
+                      <w:left w:w="10" w:type="dxa"/>
+                      <w:right w:w="10" w:type="dxa"/>
+                    </w:tblCellMar>
+                    <w:tblLook w:val="0000" w:firstRow="0" w:lastRow="0" w:firstColumn="0" w:lastColumn="0" w:noHBand="0" w:noVBand="0"/>
+                  </w:tblPr>
+                  <w:tblGrid>
+                    <w:gridCol w:w="2417"/>
+                    <w:gridCol w:w="2340"/>
+                    <w:gridCol w:w="3775"/>
+                  </w:tblGrid>
+                  <w:tr>
+                    <w:trPr>
+                      <w:trHeight w:val="1"/>
+                    </w:trPr>
+                    <w:tc>
+                      <w:tcPr>
+                        <w:tcW w:w="2417" w:type="dxa"/>
+                        <w:tcBorders>
+                          <w:top w:val="single" w:sz="4" w:space="0" w:color="000000"/>
+                          <w:left w:val="single" w:sz="4" w:space="0" w:color="000000"/>
+                          <w:bottom w:val="single" w:sz="4" w:space="0" w:color="000000"/>
+                          <w:right w:val="single" w:sz="4" w:space="0" w:color="000000"/>
+                        </w:tcBorders>
+                        <w:shd w:val="clear" w:color="000000" w:fill="FFFFFF"/>
+                        <w:tcMar>
+                          <w:left w:w="108" w:type="dxa"/>
+                          <w:right w:w="108" w:type="dxa"/>
+                        </w:tcMar>
+                      </w:tcPr>
+                      <w:p>
+                        <w:pPr>
+                          <w:spacing w:after="200" w:line="276" w:lineRule="auto"/>
+                          <w:rPr>
+                            <w:rFonts w:ascii="Calibri" w:eastAsia="Calibri" w:hAnsi="Calibri" w:cs="Calibri"/>
+                          </w:rPr>
+                        </w:pPr>
+                        <w:r>
+                          <w:rPr>
+                            <w:rFonts w:ascii="Calibri" w:eastAsia="Calibri" w:hAnsi="Calibri" w:cs="Calibri"/>
+                            <w:b/>
+                          </w:rPr>
+                          <w:t>Workflow</w:t>
+                        </w:r>
+                        <w:r>
+                          <w:rPr>
+                            <w:rFonts w:ascii="Calibri" w:eastAsia="Calibri" w:hAnsi="Calibri" w:cs="Calibri"/>
+                            <w:b/>
+                          </w:rPr>
+                          <w:t xml:space="preserve"> Name</w:t>
+                        </w:r>
+                      </w:p>
+                    </w:tc>
+                    <w:tc>
+                      <w:tcPr>
+                        <w:tcW w:w="6115" w:type="dxa"/>
+                        <w:gridSpan w:val="2"/>
+                        <w:tcBorders>
+                          <w:top w:val="single" w:sz="4" w:space="0" w:color="000000"/>
+                          <w:left w:val="single" w:sz="4" w:space="0" w:color="000000"/>
+                          <w:bottom w:val="single" w:sz="4" w:space="0" w:color="000000"/>
+                          <w:right w:val="single" w:sz="4" w:space="0" w:color="000000"/>
+                        </w:tcBorders>
+                        <w:shd w:val="clear" w:color="000000" w:fill="FFFFFF"/>
+                        <w:tcMar>
+                          <w:left w:w="108" w:type="dxa"/>
+                          <w:right w:w="108" w:type="dxa"/>
+                        </w:tcMar>
+                      </w:tcPr>
+                      <w:sdt>
+                        <w:sdtPr>
+                          <w:rPr>
+                            <w:rFonts w:asciiTheme="minorEastAsia" w:hAnsiTheme="minorEastAsia" w:cs="Calibri" w:hint="eastAsia"/>
+                          </w:rPr>
+                          <w:alias w:val="Limit 50 characters"/>
+                          <w:tag w:val="Limit 50 characters"/>
+                          <w:id w:val="1831706156"/>
+                          <w:placeholder>
+                            <w:docPart w:val="88D4FAE3BDF74BD5AAE487E26A5C1A0C"/>
+                          </w:placeholder>
+                          <w:text/>
+                        </w:sdtPr>
+                        <w:sdtEndPr>
+                          <w:rPr>
+                            <w:rFonts w:hint="default"/>
+                          </w:rPr>
+                        </w:sdtEndPr>
+                        <w:sdtContent>
+                          <w:p>
+                            <w:pPr>
+                              <w:rPr>
+                                <w:rFonts w:ascii="Calibri" w:eastAsia="Calibri" w:hAnsi="Calibri" w:cs="Calibri"/>
+                              </w:rPr>
+                            </w:pPr>
+                            <w:r>
+                              <w:rPr>
+                                <w:rFonts w:asciiTheme="minorEastAsia" w:hAnsiTheme="minorEastAsia" w:cs="Calibri"/>
+                              </w:rPr>
+                              <w:t>Test Description Empty</w:t>
+                            </w:r>
+                          </w:p>
+                        </w:sdtContent>
+                      </w:sdt>
+                    </w:tc>
+                  </w:tr>
+                  <w:tr>
+                    <w:trPr>
+                      <w:trHeight w:val="1"/>
+                    </w:trPr>
+                    <w:tc>
+                      <w:tcPr>
+                        <w:tcW w:w="2417" w:type="dxa"/>
+                        <w:tcBorders>
+                          <w:top w:val="single" w:sz="4" w:space="0" w:color="000000"/>
+                          <w:left w:val="single" w:sz="4" w:space="0" w:color="000000"/>
+                          <w:bottom w:val="single" w:sz="4" w:space="0" w:color="000000"/>
+                          <w:right w:val="single" w:sz="4" w:space="0" w:color="000000"/>
+                        </w:tcBorders>
+                        <w:shd w:val="clear" w:color="000000" w:fill="FFFFFF"/>
+                        <w:tcMar>
+                          <w:left w:w="108" w:type="dxa"/>
+                          <w:right w:w="108" w:type="dxa"/>
+                        </w:tcMar>
+                      </w:tcPr>
+                      <w:p>
+                        <w:pPr>
+                          <w:spacing w:after="200" w:line="276" w:lineRule="auto"/>
+                          <w:rPr>
+                            <w:rFonts w:ascii="Calibri" w:eastAsia="Calibri" w:hAnsi="Calibri" w:cs="Calibri"/>
+                          </w:rPr>
+                        </w:pPr>
+                        <w:r>
+                          <w:rPr>
+                            <w:rFonts w:ascii="Calibri" w:eastAsia="Calibri" w:hAnsi="Calibri" w:cs="Calibri"/>
+                            <w:b/>
+                          </w:rPr>
+                          <w:t>Description (Optional)</w:t>
+                        </w:r>
+                      </w:p>
+                    </w:tc>
+                    <w:tc>
+                      <w:tcPr>
+                        <w:tcW w:w="6115" w:type="dxa"/>
+                        <w:gridSpan w:val="2"/>
+                        <w:tcBorders>
+                          <w:top w:val="single" w:sz="4" w:space="0" w:color="000000"/>
+                          <w:left w:val="single" w:sz="4" w:space="0" w:color="000000"/>
+                          <w:bottom w:val="single" w:sz="4" w:space="0" w:color="000000"/>
+                          <w:right w:val="single" w:sz="4" w:space="0" w:color="000000"/>
+                        </w:tcBorders>
+                        <w:shd w:val="clear" w:color="000000" w:fill="FFFFFF"/>
+                        <w:tcMar>
+                          <w:left w:w="108" w:type="dxa"/>
+                          <w:right w:w="108" w:type="dxa"/>
+                        </w:tcMar>
+                      </w:tcPr>
+                      <w:sdt>
+                        <w:sdtPr>
+                          <w:rPr>
+                            <w:rFonts w:ascii="Calibri" w:eastAsia="Calibri" w:hAnsi="Calibri" w:cs="Calibri" w:hint="eastAsia"/>
+                            <w:color w:val="000000"/>
+                          </w:rPr>
+                          <w:alias w:val="Limit 256 characters"/>
+                          <w:tag w:val="Limit 256 characters"/>
+                          <w:id w:val="1667517049"/>
+                          <w:placeholder>
+                            <w:docPart w:val="80D6211D3BC746708C4CF952A4BE209E"/>
+                          </w:placeholder>
+                          <w:showingPlcHdr/>
+                          <w:text/>
+                        </w:sdtPr>
+                        <w:sdtEndPr>
+                          <w:rPr>
+                            <w:rFonts w:hint="default"/>
+                          </w:rPr>
+                        </w:sdtEndPr>
+                        <w:sdtContent>
+                          <w:p>
+                            <w:pPr>
+                              <w:rPr>
+                                <w:rFonts w:ascii="Calibri" w:eastAsia="Calibri" w:hAnsi="Calibri" w:cs="Calibri"/>
+                              </w:rPr>
+                            </w:pPr>
+                            <w:r>
+                              <w:rPr>
+                                <w:rStyle w:val="PlaceholderText"/>
+                              </w:rPr>
+                              <w:t>Click or tap here to enter text.</w:t>
+                            </w:r>
+                          </w:p>
+                        </w:sdtContent>
+                      </w:sdt>
+                    </w:tc>
+                  </w:tr>
+                  <w:tr>
+                    <w:trPr>
+                      <w:trHeight w:val="1"/>
+                    </w:trPr>
+                    <w:tc>
+                      <w:tcPr>
+                        <w:tcW w:w="8532" w:type="dxa"/>
+                        <w:gridSpan w:val="3"/>
+                        <w:tcBorders>
+                          <w:top w:val="single" w:sz="4" w:space="0" w:color="000000"/>
+                          <w:left w:val="single" w:sz="4" w:space="0" w:color="000000"/>
+                          <w:bottom w:val="single" w:sz="4" w:space="0" w:color="000000"/>
+                          <w:right w:val="single" w:sz="4" w:space="0" w:color="000000"/>
+                        </w:tcBorders>
+                        <w:shd w:val="clear" w:color="000000" w:fill="FFFFFF"/>
+                        <w:tcMar>
+                          <w:left w:w="108" w:type="dxa"/>
+                          <w:right w:w="108" w:type="dxa"/>
+                        </w:tcMar>
+                      </w:tcPr>
+                      <w:p>
+                        <w:pPr>
+                          <w:spacing w:after="200" w:line="276" w:lineRule="auto"/>
+                          <w:jc w:val="center"/>
+                          <w:rPr>
+                            <w:rFonts w:ascii="Calibri" w:eastAsia="Calibri" w:hAnsi="Calibri" w:cs="Calibri"/>
+                          </w:rPr>
+                        </w:pPr>
+                        <w:r>
+                          <w:rPr>
+                            <w:rFonts w:ascii="Calibri" w:eastAsia="Calibri" w:hAnsi="Calibri" w:cs="Calibri"/>
+                            <w:b/>
+                            <w:sz w:val="36"/>
+                            <w:shd w:val="clear" w:color="auto" w:fill="C0C0C0"/>
+                          </w:rPr>
+                          <w:t>WORKFLOW STEPS</w:t>
+                        </w:r>
+                      </w:p>
+                    </w:tc>
+                  </w:tr>
+                  <w:tr>
+                    <w:trPr>
+                      <w:trHeight w:val="1"/>
+                    </w:trPr>
+                    <w:tc>
+                      <w:tcPr>
+                        <w:tcW w:w="2417" w:type="dxa"/>
+                        <w:tcBorders>
+                          <w:top w:val="single" w:sz="4" w:space="0" w:color="000000"/>
+                          <w:left w:val="single" w:sz="4" w:space="0" w:color="000000"/>
+                          <w:bottom w:val="single" w:sz="4" w:space="0" w:color="000000"/>
+                          <w:right w:val="single" w:sz="4" w:space="0" w:color="000000"/>
+                        </w:tcBorders>
+                        <w:shd w:val="clear" w:color="000000" w:fill="FFFFFF"/>
+                        <w:tcMar>
+                          <w:left w:w="108" w:type="dxa"/>
+                          <w:right w:w="108" w:type="dxa"/>
+                        </w:tcMar>
+                      </w:tcPr>
+                      <w:p>
+                        <w:pPr>
+                          <w:spacing w:after="200" w:line="276" w:lineRule="auto"/>
+                          <w:rPr>
+                            <w:rFonts w:ascii="Calibri" w:eastAsia="Calibri" w:hAnsi="Calibri" w:cs="Calibri"/>
+                          </w:rPr>
+                        </w:pPr>
+                        <w:r>
+                          <w:rPr>
+                            <w:rFonts w:ascii="Calibri" w:eastAsia="Calibri" w:hAnsi="Calibri" w:cs="Calibri"/>
+                            <w:b/>
+                          </w:rPr>
+                          <w:t>Step Instruction</w:t>
+                        </w:r>
+                      </w:p>
+                    </w:tc>
+                    <w:tc>
+                      <w:tcPr>
+                        <w:tcW w:w="2340" w:type="dxa"/>
+                        <w:tcBorders>
+                          <w:top w:val="single" w:sz="4" w:space="0" w:color="000000"/>
+                          <w:left w:val="single" w:sz="4" w:space="0" w:color="000000"/>
+                          <w:bottom w:val="single" w:sz="4" w:space="0" w:color="000000"/>
+                          <w:right w:val="single" w:sz="4" w:space="0" w:color="000000"/>
+                        </w:tcBorders>
+                        <w:shd w:val="clear" w:color="000000" w:fill="FFFFFF"/>
+                        <w:tcMar>
+                          <w:left w:w="108" w:type="dxa"/>
+                          <w:right w:w="108" w:type="dxa"/>
+                        </w:tcMar>
+                      </w:tcPr>
+                      <w:p>
+                        <w:pPr>
+                          <w:spacing w:after="200" w:line="276" w:lineRule="auto"/>
+                          <w:rPr>
+                            <w:rFonts w:ascii="Calibri" w:eastAsia="Calibri" w:hAnsi="Calibri" w:cs="Calibri"/>
+                          </w:rPr>
+                        </w:pPr>
+                        <w:r>
+                          <w:rPr>
+                            <w:rFonts w:ascii="Calibri" w:eastAsia="Calibri" w:hAnsi="Calibri" w:cs="Calibri"/>
+                            <w:b/>
+                          </w:rPr>
+                          <w:t>Step Mandatory (Yes/No)</w:t>
+                        </w:r>
+                      </w:p>
+                    </w:tc>
+                    <w:tc>
+                      <w:tcPr>
+                        <w:tcW w:w="3775" w:type="dxa"/>
+                        <w:tcBorders>
+                          <w:top w:val="single" w:sz="4" w:space="0" w:color="000000"/>
+                          <w:left w:val="single" w:sz="4" w:space="0" w:color="000000"/>
+                          <w:bottom w:val="single" w:sz="4" w:space="0" w:color="000000"/>
+                          <w:right w:val="single" w:sz="4" w:space="0" w:color="000000"/>
+                        </w:tcBorders>
+                        <w:shd w:val="clear" w:color="000000" w:fill="FFFFFF"/>
+                        <w:tcMar>
+                          <w:left w:w="108" w:type="dxa"/>
+                          <w:right w:w="108" w:type="dxa"/>
+                        </w:tcMar>
+                      </w:tcPr>
+                      <w:p>
+                        <w:pPr>
+                          <w:spacing w:after="200" w:line="276" w:lineRule="auto"/>
+                          <w:rPr>
+                            <w:rFonts w:ascii="Calibri" w:eastAsia="Calibri" w:hAnsi="Calibri" w:cs="Calibri"/>
+                          </w:rPr>
+                        </w:pPr>
+                        <w:r>
+                          <w:rPr>
+                            <w:rFonts w:ascii="Calibri" w:eastAsia="Calibri" w:hAnsi="Calibri" w:cs="Calibri"/>
+                            <w:b/>
+                          </w:rPr>
+                          <w:t>Help Text(Optional)</w:t>
+                        </w:r>
+                      </w:p>
+                    </w:tc>
+                    <w:bookmarkStart w:id="0" w:name="_GoBack"/>
+                    <w:bookmarkEnd w:id="0"/>
+                  </w:tr>
+                  <w:sdt>
+                    <w:sdtPr>
+                      <w:rPr>
+                        <w:rFonts w:ascii="Calibri" w:eastAsia="Calibri" w:hAnsi="Calibri" w:cs="Calibri"/>
+                      </w:rPr>
+                      <w:id w:val="1576315213"/>
+                      <w:lock w:val="contentLocked"/>
+                      <w15:repeatingSection/>
+                    </w:sdtPr>
+                    <w:sdtEndPr>
+                      <w:rPr>
+                        <w:color w:val="000000"/>
+                      </w:rPr>
+                    </w:sdtEndPr>
+                    <w:sdtContent>
+                      <w:sdt>
+                        <w:sdtPr>
+                          <w:rPr>
+                            <w:rFonts w:ascii="Calibri" w:eastAsia="Calibri" w:hAnsi="Calibri" w:cs="Calibri"/>
+                          </w:rPr>
+                          <w:id w:val="1526125421"/>
+                          <w:lock w:val="contentLocked"/>
+                          <w:placeholder>
+                            <w:docPart w:val="91D371A3064245E0A3449861AECD8030"/>
+                          </w:placeholder>
+                          <w15:repeatingSectionItem/>
+                        </w:sdtPr>
+                        <w:sdtEndPr>
+                          <w:rPr>
+                            <w:color w:val="000000"/>
+                          </w:rPr>
+                        </w:sdtEndPr>
+                        <w:sdtContent>
+                          <w:tr>
+                            <w:trPr>
+                              <w:trHeight w:val="1"/>
+                            </w:trPr>
+                            <w:tc>
+                              <w:tcPr>
+                                <w:tcW w:w="2417" w:type="dxa"/>
+                                <w:tcBorders>
+                                  <w:top w:val="single" w:sz="4" w:space="0" w:color="000000"/>
+                                  <w:left w:val="single" w:sz="4" w:space="0" w:color="000000"/>
+                                  <w:bottom w:val="single" w:sz="4" w:space="0" w:color="000000"/>
+                                  <w:right w:val="single" w:sz="4" w:space="0" w:color="000000"/>
+                                </w:tcBorders>
+                                <w:shd w:val="clear" w:color="000000" w:fill="FFFFFF"/>
+                                <w:tcMar>
+                                  <w:left w:w="108" w:type="dxa"/>
+                                  <w:right w:w="108" w:type="dxa"/>
+                                </w:tcMar>
+                                <w:vAlign w:val="bottom"/>
+                              </w:tcPr>
+                              <w:p>
+                                <w:pPr>
+                                  <w:spacing w:after="200" w:line="276" w:lineRule="auto"/>
+                                  <w:rPr>
+                                    <w:rFonts w:ascii="Calibri" w:eastAsia="Calibri" w:hAnsi="Calibri" w:cs="Calibri"/>
+                                  </w:rPr>
+                                </w:pPr>
+                                <w:r>
+                                  <w:rPr>
+                                    <w:rFonts w:ascii="Calibri" w:eastAsia="Calibri" w:hAnsi="Calibri" w:cs="Calibri"/>
+                                  </w:rPr>
+                                  <w:t xml:space="preserve"> </w:t>
+                                </w:r>
+                                <w:sdt>
+                                  <w:sdtPr>
+                                    <w:rPr>
+                                      <w:rFonts w:ascii="Calibri" w:eastAsia="Calibri" w:hAnsi="Calibri" w:cs="Calibri"/>
+                                    </w:rPr>
+                                    <w:alias w:val="Limit 256 characters"/>
+                                    <w:tag w:val="Limit 256 characters"/>
+                                    <w:id w:val="1810978280"/>
+                                    <w:placeholder>
+                                      <w:docPart w:val="9CD47E8FB0FB45E893630AE6EB6CE384"/>
+                                    </w:placeholder>
+                                    <w:text/>
+                                  </w:sdtPr>
+                                  <w:sdtContent>
+                                    <w:r>
+                                      <w:rPr>
+                                        <w:rFonts w:ascii="Calibri" w:eastAsia="Calibri" w:hAnsi="Calibri" w:cs="Calibri"/>
+                                      </w:rPr>
+                                      <w:t>Step1</w:t>
+                                    </w:r>
+                                  </w:sdtContent>
+                                </w:sdt>
+                              </w:p>
+                            </w:tc>
+                            <w:tc>
+                              <w:tcPr>
+                                <w:tcW w:w="2340" w:type="dxa"/>
+                                <w:tcBorders>
+                                  <w:top w:val="single" w:sz="4" w:space="0" w:color="000000"/>
+                                  <w:left w:val="single" w:sz="4" w:space="0" w:color="000000"/>
+                                  <w:bottom w:val="single" w:sz="4" w:space="0" w:color="000000"/>
+                                  <w:right w:val="single" w:sz="4" w:space="0" w:color="000000"/>
+                                </w:tcBorders>
+                                <w:shd w:val="clear" w:color="000000" w:fill="FFFFFF"/>
+                                <w:tcMar>
+                                  <w:left w:w="108" w:type="dxa"/>
+                                  <w:right w:w="108" w:type="dxa"/>
+                                </w:tcMar>
+                                <w:vAlign w:val="bottom"/>
+                              </w:tcPr>
+                              <w:p>
+                                <w:pPr>
+                                  <w:spacing w:after="200" w:line="276" w:lineRule="auto"/>
+                                  <w:rPr>
+                                    <w:rFonts w:ascii="Calibri" w:eastAsia="Calibri" w:hAnsi="Calibri" w:cs="Calibri"/>
+                                  </w:rPr>
+                                </w:pPr>
+                                <w:r>
+                                  <w:rPr>
+                                    <w:rFonts w:ascii="Calibri" w:eastAsia="Calibri" w:hAnsi="Calibri" w:cs="Calibri"/>
+                                    <w:color w:val="000000"/>
+                                  </w:rPr>
+                                  <w:t xml:space="preserve"> </w:t>
+                                </w:r>
+                                <w:sdt>
+                                  <w:sdtPr>
+                                    <w:rPr>
+                                      <w:rFonts w:ascii="Calibri" w:eastAsia="Calibri" w:hAnsi="Calibri" w:cs="Calibri"/>
+                                      <w:color w:val="000000"/>
+                                    </w:rPr>
+                                    <w:id w:val="-354195082"/>
                                     <w15:appearance w15:val="hidden"/>
                                     <w14:checkbox>
                                       <w14:checked w14:val="0"/>
@@ -2271,9 +2858,9 @@
                                     </w:rPr>
                                     <w:alias w:val="Limit 256 characters"/>
                                     <w:tag w:val="Limit 256 characters"/>
-                                    <w:id w:val="1625965860"/>
+                                    <w:id w:val="637378180"/>
                                     <w:placeholder>
-                                      <w:docPart w:val="78ED8F3C693347A2A7A0BAC09FE3C6AB"/>
+                                      <w:docPart w:val="AA26A8BC5B1442DD8BF3D0E6C59E6686"/>
                                     </w:placeholder>
                                     <w:text/>
                                   </w:sdtPr>
@@ -2283,14 +2870,12 @@
                                         <w:rFonts w:ascii="Calibri" w:eastAsia="Calibri" w:hAnsi="Calibri" w:cs="Calibri"/>
                                         <w:color w:val="000000"/>
                                       </w:rPr>
-                                      <w:t>Link to security plan for the event.</w:t>
+                                      <w:t>Help1</w:t>
                                     </w:r>
                                   </w:sdtContent>
                                 </w:sdt>
                               </w:p>
                             </w:tc>
-                            <w:bookmarkStart w:id="0" w:name="_GoBack"/>
-                            <w:bookmarkEnd w:id="0"/>
                           </w:tr>
                         </w:sdtContent>
                       </w:sdt>
@@ -2898,13 +3483,7 @@
             <w:rPr>
               <w:rStyle w:val="PlaceholderText"/>
             </w:rPr>
-            <w:t xml:space="preserve">Enter any </w:t>
-          </w:r>
-          <w:r>
-            <w:rPr>
-              <w:rStyle w:val="PlaceholderText"/>
-            </w:rPr>
-            <w:t>content that you want to repeat, including other content controls. You can also insert this control around table rows in order to repeat parts of a table.</w:t>
+            <w:t>Enter any content that you want to repeat, including other content controls. You can also insert this control around table rows in order to repeat parts of a table.</w:t>
           </w:r>
         </w:p>
       </w:docPartBody>
@@ -2962,13 +3541,7 @@
             <w:rPr>
               <w:rStyle w:val="PlaceholderText"/>
             </w:rPr>
-            <w:t xml:space="preserve">Click or tap here to </w:t>
-          </w:r>
-          <w:r>
-            <w:rPr>
-              <w:rStyle w:val="PlaceholderText"/>
-            </w:rPr>
-            <w:t>enter text.</w:t>
+            <w:t>Click or tap here to enter text.</w:t>
           </w:r>
         </w:p>
       </w:docPartBody>
@@ -3582,6 +4155,180 @@
         </w:p>
       </w:docPartBody>
     </w:docPart>
+    <w:docPart>
+      <w:docPartPr>
+        <w:name w:val="376E9CAB102B4F178474CE8F3FA29A8A"/>
+        <w:category>
+          <w:name w:val="General"/>
+          <w:gallery w:val="placeholder"/>
+        </w:category>
+        <w:types>
+          <w:type w:val="bbPlcHdr"/>
+        </w:types>
+        <w:behaviors>
+          <w:behavior w:val="content"/>
+        </w:behaviors>
+        <w:guid w:val="{5CDDA9B4-5CDC-48EA-85C5-BA280ABE58FB}"/>
+      </w:docPartPr>
+      <w:docPartBody>
+        <w:p>
+          <w:pPr>
+            <w:pStyle w:val="376E9CAB102B4F178474CE8F3FA29A8A"/>
+          </w:pPr>
+          <w:r>
+            <w:rPr>
+              <w:rStyle w:val="PlaceholderText"/>
+            </w:rPr>
+            <w:t>Enter any content that you want to repeat, including other content controls. You can also insert this control around table rows in order to repeat parts of a table.</w:t>
+          </w:r>
+        </w:p>
+      </w:docPartBody>
+    </w:docPart>
+    <w:docPart>
+      <w:docPartPr>
+        <w:name w:val="88D4FAE3BDF74BD5AAE487E26A5C1A0C"/>
+        <w:category>
+          <w:name w:val="General"/>
+          <w:gallery w:val="placeholder"/>
+        </w:category>
+        <w:types>
+          <w:type w:val="bbPlcHdr"/>
+        </w:types>
+        <w:behaviors>
+          <w:behavior w:val="content"/>
+        </w:behaviors>
+        <w:guid w:val="{E9B799BD-B730-4F3C-99B3-FA870B28E4CF}"/>
+      </w:docPartPr>
+      <w:docPartBody>
+        <w:p>
+          <w:pPr>
+            <w:pStyle w:val="88D4FAE3BDF74BD5AAE487E26A5C1A0C"/>
+          </w:pPr>
+          <w:r>
+            <w:rPr>
+              <w:rStyle w:val="PlaceholderText"/>
+            </w:rPr>
+            <w:t>Click or tap here to enter text.</w:t>
+          </w:r>
+        </w:p>
+      </w:docPartBody>
+    </w:docPart>
+    <w:docPart>
+      <w:docPartPr>
+        <w:name w:val="80D6211D3BC746708C4CF952A4BE209E"/>
+        <w:category>
+          <w:name w:val="General"/>
+          <w:gallery w:val="placeholder"/>
+        </w:category>
+        <w:types>
+          <w:type w:val="bbPlcHdr"/>
+        </w:types>
+        <w:behaviors>
+          <w:behavior w:val="content"/>
+        </w:behaviors>
+        <w:guid w:val="{52477B61-EF39-4345-A778-5657D431E66B}"/>
+      </w:docPartPr>
+      <w:docPartBody>
+        <w:p>
+          <w:pPr>
+            <w:pStyle w:val="80D6211D3BC746708C4CF952A4BE209E"/>
+          </w:pPr>
+          <w:r>
+            <w:rPr>
+              <w:rStyle w:val="PlaceholderText"/>
+            </w:rPr>
+            <w:t>Click or tap here to enter text.</w:t>
+          </w:r>
+        </w:p>
+      </w:docPartBody>
+    </w:docPart>
+    <w:docPart>
+      <w:docPartPr>
+        <w:name w:val="91D371A3064245E0A3449861AECD8030"/>
+        <w:category>
+          <w:name w:val="General"/>
+          <w:gallery w:val="placeholder"/>
+        </w:category>
+        <w:types>
+          <w:type w:val="bbPlcHdr"/>
+        </w:types>
+        <w:behaviors>
+          <w:behavior w:val="content"/>
+        </w:behaviors>
+        <w:guid w:val="{7597C549-3AE3-43AA-8DB0-99C100B22042}"/>
+      </w:docPartPr>
+      <w:docPartBody>
+        <w:p>
+          <w:pPr>
+            <w:pStyle w:val="91D371A3064245E0A3449861AECD8030"/>
+          </w:pPr>
+          <w:r>
+            <w:rPr>
+              <w:rStyle w:val="PlaceholderText"/>
+            </w:rPr>
+            <w:t>Enter any content that you want to repeat, including other content controls. You can also insert this control around table rows in order to repeat parts of a table.</w:t>
+          </w:r>
+        </w:p>
+      </w:docPartBody>
+    </w:docPart>
+    <w:docPart>
+      <w:docPartPr>
+        <w:name w:val="9CD47E8FB0FB45E893630AE6EB6CE384"/>
+        <w:category>
+          <w:name w:val="General"/>
+          <w:gallery w:val="placeholder"/>
+        </w:category>
+        <w:types>
+          <w:type w:val="bbPlcHdr"/>
+        </w:types>
+        <w:behaviors>
+          <w:behavior w:val="content"/>
+        </w:behaviors>
+        <w:guid w:val="{AC1E04FB-1BBD-455E-A663-A69CA88F45F2}"/>
+      </w:docPartPr>
+      <w:docPartBody>
+        <w:p>
+          <w:pPr>
+            <w:pStyle w:val="9CD47E8FB0FB45E893630AE6EB6CE384"/>
+          </w:pPr>
+          <w:r>
+            <w:rPr>
+              <w:rStyle w:val="PlaceholderText"/>
+            </w:rPr>
+            <w:t>Click or tap here to enter text.</w:t>
+          </w:r>
+        </w:p>
+      </w:docPartBody>
+    </w:docPart>
+    <w:docPart>
+      <w:docPartPr>
+        <w:name w:val="AA26A8BC5B1442DD8BF3D0E6C59E6686"/>
+        <w:category>
+          <w:name w:val="General"/>
+          <w:gallery w:val="placeholder"/>
+        </w:category>
+        <w:types>
+          <w:type w:val="bbPlcHdr"/>
+        </w:types>
+        <w:behaviors>
+          <w:behavior w:val="content"/>
+        </w:behaviors>
+        <w:guid w:val="{FD0ED512-B606-4812-BB3F-D4DCE530E990}"/>
+      </w:docPartPr>
+      <w:docPartBody>
+        <w:p>
+          <w:pPr>
+            <w:pStyle w:val="AA26A8BC5B1442DD8BF3D0E6C59E6686"/>
+          </w:pPr>
+          <w:r>
+            <w:rPr>
+              <w:rStyle w:val="PlaceholderText"/>
+            </w:rPr>
+            <w:t>Click or tap here to enter text.</w:t>
+          </w:r>
+        </w:p>
+      </w:docPartBody>
+    </w:docPart>
   </w:docParts>
 </w:glossaryDocument>
 </file>
@@ -3660,6 +4407,8 @@
   <w:rsids>
     <w:rsidRoot w:val="00803498"/>
     <w:rsid w:val="001763C4"/>
+    <w:rsid w:val="00214F24"/>
+    <w:rsid w:val="00263763"/>
     <w:rsid w:val="00803498"/>
   </w:rsids>
   <m:mathPr>
@@ -4113,7 +4862,7 @@
     <w:basedOn w:val="DefaultParagraphFont"/>
     <w:uiPriority w:val="99"/>
     <w:semiHidden/>
-    <w:rsid w:val="00803498"/>
+    <w:rsid w:val="00263763"/>
     <w:rPr>
       <w:color w:val="808080"/>
     </w:rPr>
@@ -4222,6 +4971,30 @@
   <w:style w:type="paragraph" w:customStyle="1" w:styleId="78ED8F3C693347A2A7A0BAC09FE3C6AB">
     <w:name w:val="78ED8F3C693347A2A7A0BAC09FE3C6AB"/>
     <w:rsid w:val="00803498"/>
+  </w:style>
+  <w:style w:type="paragraph" w:customStyle="1" w:styleId="376E9CAB102B4F178474CE8F3FA29A8A">
+    <w:name w:val="376E9CAB102B4F178474CE8F3FA29A8A"/>
+    <w:rsid w:val="00263763"/>
+  </w:style>
+  <w:style w:type="paragraph" w:customStyle="1" w:styleId="88D4FAE3BDF74BD5AAE487E26A5C1A0C">
+    <w:name w:val="88D4FAE3BDF74BD5AAE487E26A5C1A0C"/>
+    <w:rsid w:val="00263763"/>
+  </w:style>
+  <w:style w:type="paragraph" w:customStyle="1" w:styleId="80D6211D3BC746708C4CF952A4BE209E">
+    <w:name w:val="80D6211D3BC746708C4CF952A4BE209E"/>
+    <w:rsid w:val="00263763"/>
+  </w:style>
+  <w:style w:type="paragraph" w:customStyle="1" w:styleId="91D371A3064245E0A3449861AECD8030">
+    <w:name w:val="91D371A3064245E0A3449861AECD8030"/>
+    <w:rsid w:val="00263763"/>
+  </w:style>
+  <w:style w:type="paragraph" w:customStyle="1" w:styleId="9CD47E8FB0FB45E893630AE6EB6CE384">
+    <w:name w:val="9CD47E8FB0FB45E893630AE6EB6CE384"/>
+    <w:rsid w:val="00263763"/>
+  </w:style>
+  <w:style w:type="paragraph" w:customStyle="1" w:styleId="AA26A8BC5B1442DD8BF3D0E6C59E6686">
+    <w:name w:val="AA26A8BC5B1442DD8BF3D0E6C59E6686"/>
+    <w:rsid w:val="00263763"/>
   </w:style>
 </w:styles>
 </file>

</xml_diff>